<commit_message>
Kiber - 14.b tétel hozzáadva
</commit_message>
<xml_diff>
--- a/Kiberbiztonság szakirány/14.b - Távoli munkavégzés biztonsága.docx
+++ b/Kiberbiztonság szakirány/14.b - Távoli munkavégzés biztonsága.docx
@@ -1,16 +1,10 @@
 
 <file path=word/document.xml><?xml version="1.0" encoding="utf-8"?>
-<w:document xmlns:wpc="http://schemas.microsoft.com/office/word/2010/wordprocessingCanvas" xmlns:cx="http://schemas.microsoft.com/office/drawing/2014/chartex" xmlns:cx1="http://schemas.microsoft.com/office/drawing/2015/9/8/chartex" xmlns:cx2="http://schemas.microsoft.com/office/drawing/2015/10/21/chartex" xmlns:cx3="http://schemas.microsoft.com/office/drawing/2016/5/9/chartex" xmlns:cx4="http://schemas.microsoft.com/office/drawing/2016/5/10/chartex" xmlns:cx5="http://schemas.microsoft.com/office/drawing/2016/5/11/chartex" xmlns:cx6="http://schemas.microsoft.com/office/drawing/2016/5/12/chartex" xmlns:cx7="http://schemas.microsoft.com/office/drawing/2016/5/13/chartex" xmlns:cx8="http://schemas.microsoft.com/office/drawing/2016/5/14/chartex" xmlns:mc="http://schemas.openxmlformats.org/markup-compatibility/2006" xmlns:aink="http://schemas.microsoft.com/office/drawing/2016/ink" xmlns:am3d="http://schemas.microsoft.com/office/drawing/2017/model3d" xmlns:o="urn:schemas-microsoft-com:office:office" xmlns:oel="http://schemas.microsoft.com/office/2019/extlst" xmlns:r="http://schemas.openxmlformats.org/officeDocument/2006/relationships" xmlns:m="http://schemas.openxmlformats.org/officeDocument/2006/math" xmlns:v="urn:schemas-microsoft-com:vml" xmlns:wp14="http://schemas.microsoft.com/office/word/2010/wordprocessingDrawing" xmlns:wp="http://schemas.openxmlformats.org/drawingml/2006/wordprocessingDrawing" xmlns:w10="urn:schemas-microsoft-com:office:word" xmlns:w="http://schemas.openxmlformats.org/wordprocessingml/2006/main" xmlns:w14="http://schemas.microsoft.com/office/word/2010/wordml" xmlns:w15="http://schemas.microsoft.com/office/word/2012/wordml" xmlns:w16cex="http://schemas.microsoft.com/office/word/2018/wordml/cex" xmlns:w16cid="http://schemas.microsoft.com/office/word/2016/wordml/cid" xmlns:w16="http://schemas.microsoft.com/office/word/2018/wordml" xmlns:w16sdtdh="http://schemas.microsoft.com/office/word/2020/wordml/sdtdatahash" xmlns:w16se="http://schemas.microsoft.com/office/word/2015/wordml/symex" xmlns:wpg="http://schemas.microsoft.com/office/word/2010/wordprocessingGroup" xmlns:wpi="http://schemas.microsoft.com/office/word/2010/wordprocessingInk" xmlns:wne="http://schemas.microsoft.com/office/word/2006/wordml" xmlns:wps="http://schemas.microsoft.com/office/word/2010/wordprocessingShape" mc:Ignorable="w14 w15 w16se w16cid w16 w16cex w16sdtdh wp14">
+<w:document xmlns:wpc="http://schemas.microsoft.com/office/word/2010/wordprocessingCanvas" xmlns:cx="http://schemas.microsoft.com/office/drawing/2014/chartex" xmlns:cx1="http://schemas.microsoft.com/office/drawing/2015/9/8/chartex" xmlns:cx2="http://schemas.microsoft.com/office/drawing/2015/10/21/chartex" xmlns:cx3="http://schemas.microsoft.com/office/drawing/2016/5/9/chartex" xmlns:cx4="http://schemas.microsoft.com/office/drawing/2016/5/10/chartex" xmlns:cx5="http://schemas.microsoft.com/office/drawing/2016/5/11/chartex" xmlns:cx6="http://schemas.microsoft.com/office/drawing/2016/5/12/chartex" xmlns:cx7="http://schemas.microsoft.com/office/drawing/2016/5/13/chartex" xmlns:cx8="http://schemas.microsoft.com/office/drawing/2016/5/14/chartex" xmlns:mc="http://schemas.openxmlformats.org/markup-compatibility/2006" xmlns:aink="http://schemas.microsoft.com/office/drawing/2016/ink" xmlns:am3d="http://schemas.microsoft.com/office/drawing/2017/model3d" xmlns:o="urn:schemas-microsoft-com:office:office" xmlns:oel="http://schemas.microsoft.com/office/2019/extlst" xmlns:r="http://schemas.openxmlformats.org/officeDocument/2006/relationships" xmlns:m="http://schemas.openxmlformats.org/officeDocument/2006/math" xmlns:v="urn:schemas-microsoft-com:vml" xmlns:wp14="http://schemas.microsoft.com/office/word/2010/wordprocessingDrawing" xmlns:wp="http://schemas.openxmlformats.org/drawingml/2006/wordprocessingDrawing" xmlns:w10="urn:schemas-microsoft-com:office:word" xmlns:w="http://schemas.openxmlformats.org/wordprocessingml/2006/main" xmlns:w14="http://schemas.microsoft.com/office/word/2010/wordml" xmlns:w15="http://schemas.microsoft.com/office/word/2012/wordml" xmlns:w16cex="http://schemas.microsoft.com/office/word/2018/wordml/cex" xmlns:w16cid="http://schemas.microsoft.com/office/word/2016/wordml/cid" xmlns:w16="http://schemas.microsoft.com/office/word/2018/wordml" xmlns:w16du="http://schemas.microsoft.com/office/word/2023/wordml/word16du" xmlns:w16sdtdh="http://schemas.microsoft.com/office/word/2020/wordml/sdtdatahash" xmlns:w16se="http://schemas.microsoft.com/office/word/2015/wordml/symex" xmlns:wpg="http://schemas.microsoft.com/office/word/2010/wordprocessingGroup" xmlns:wpi="http://schemas.microsoft.com/office/word/2010/wordprocessingInk" xmlns:wne="http://schemas.microsoft.com/office/word/2006/wordml" xmlns:wps="http://schemas.microsoft.com/office/word/2010/wordprocessingShape" mc:Ignorable="w14 w15 w16se w16cid w16 w16cex w16sdtdh wp14">
   <w:body>
     <w:p>
       <w:pPr>
         <w:pStyle w:val="Cmsor1"/>
-        <w:rPr>
-          <w:rFonts w:ascii="Arial" w:hAnsi="Arial" w:cs="Arial"/>
-          <w:b/>
-          <w:sz w:val="22"/>
-          <w:szCs w:val="22"/>
-        </w:rPr>
       </w:pPr>
       <w:r>
         <w:rPr>
@@ -47,6 +41,729 @@
       </w:r>
       <w:r>
         <w:t>Relevancia. Problémák az elérendő célok szerint. Kivitelezési lehetőségek.</w:t>
+      </w:r>
+    </w:p>
+    <w:p>
+      <w:pPr>
+        <w:pStyle w:val="Cmsor1"/>
+      </w:pPr>
+      <w:r>
+        <w:t>Igény</w:t>
+      </w:r>
+    </w:p>
+    <w:p>
+      <w:pPr>
+        <w:pStyle w:val="Listaszerbekezds"/>
+        <w:numPr>
+          <w:ilvl w:val="0"/>
+          <w:numId w:val="1"/>
+        </w:numPr>
+      </w:pPr>
+      <w:r>
+        <w:t>Manapság egyre nagyobb az igény a távoli munkavégzésre, amit manapság „Home Office”-nak is nevezünk.</w:t>
+      </w:r>
+    </w:p>
+    <w:p>
+      <w:pPr>
+        <w:pStyle w:val="Listaszerbekezds"/>
+        <w:numPr>
+          <w:ilvl w:val="1"/>
+          <w:numId w:val="1"/>
+        </w:numPr>
+      </w:pPr>
+      <w:r>
+        <w:t xml:space="preserve">Tehát </w:t>
+      </w:r>
+      <w:r>
+        <w:t>távmunka vezeték nélkül azon a gépen, ami a céges környezeten belül helyezkedik, ahol a hálózathoz is hozzá lehet férni.</w:t>
+      </w:r>
+    </w:p>
+    <w:p>
+      <w:pPr>
+        <w:pStyle w:val="Listaszerbekezds"/>
+        <w:numPr>
+          <w:ilvl w:val="0"/>
+          <w:numId w:val="1"/>
+        </w:numPr>
+      </w:pPr>
+      <w:r>
+        <w:t>Általában ehhez szükséges:</w:t>
+      </w:r>
+    </w:p>
+    <w:p>
+      <w:pPr>
+        <w:pStyle w:val="Listaszerbekezds"/>
+        <w:numPr>
+          <w:ilvl w:val="1"/>
+          <w:numId w:val="1"/>
+        </w:numPr>
+      </w:pPr>
+      <w:r>
+        <w:t>RDP</w:t>
+      </w:r>
+    </w:p>
+    <w:p>
+      <w:pPr>
+        <w:pStyle w:val="Listaszerbekezds"/>
+        <w:numPr>
+          <w:ilvl w:val="1"/>
+          <w:numId w:val="1"/>
+        </w:numPr>
+      </w:pPr>
+      <w:r>
+        <w:t>HTTPS</w:t>
+      </w:r>
+    </w:p>
+    <w:p>
+      <w:pPr>
+        <w:pStyle w:val="Listaszerbekezds"/>
+        <w:numPr>
+          <w:ilvl w:val="1"/>
+          <w:numId w:val="1"/>
+        </w:numPr>
+      </w:pPr>
+      <w:r>
+        <w:t>VPN</w:t>
+      </w:r>
+    </w:p>
+    <w:p>
+      <w:pPr>
+        <w:pStyle w:val="Listaszerbekezds"/>
+        <w:numPr>
+          <w:ilvl w:val="1"/>
+          <w:numId w:val="1"/>
+        </w:numPr>
+      </w:pPr>
+      <w:r>
+        <w:t>SSH</w:t>
+      </w:r>
+    </w:p>
+    <w:p>
+      <w:pPr>
+        <w:pStyle w:val="Cmsor2"/>
+      </w:pPr>
+      <w:r>
+        <w:t>Problémák</w:t>
+      </w:r>
+    </w:p>
+    <w:p>
+      <w:pPr>
+        <w:pStyle w:val="Listaszerbekezds"/>
+        <w:numPr>
+          <w:ilvl w:val="0"/>
+          <w:numId w:val="1"/>
+        </w:numPr>
+        <w:rPr>
+          <w:b/>
+          <w:bCs/>
+        </w:rPr>
+      </w:pPr>
+      <w:r>
+        <w:rPr>
+          <w:b/>
+          <w:bCs/>
+        </w:rPr>
+        <w:t>Távoli elérés sosem biztonságos, mert:</w:t>
+      </w:r>
+    </w:p>
+    <w:p>
+      <w:pPr>
+        <w:pStyle w:val="Listaszerbekezds"/>
+        <w:numPr>
+          <w:ilvl w:val="1"/>
+          <w:numId w:val="1"/>
+        </w:numPr>
+      </w:pPr>
+      <w:r>
+        <w:t>Más is használhatja a távoli gépet.</w:t>
+      </w:r>
+    </w:p>
+    <w:p>
+      <w:pPr>
+        <w:pStyle w:val="Listaszerbekezds"/>
+        <w:numPr>
+          <w:ilvl w:val="1"/>
+          <w:numId w:val="1"/>
+        </w:numPr>
+      </w:pPr>
+      <w:r>
+        <w:t>Nincs felügyelet, nincs központi figyelés.</w:t>
+      </w:r>
+    </w:p>
+    <w:p>
+      <w:pPr>
+        <w:pStyle w:val="Listaszerbekezds"/>
+        <w:numPr>
+          <w:ilvl w:val="1"/>
+          <w:numId w:val="1"/>
+        </w:numPr>
+      </w:pPr>
+      <w:r>
+        <w:t>Nincs Group Policy, központi antivirus szoftver</w:t>
+      </w:r>
+    </w:p>
+    <w:p>
+      <w:pPr>
+        <w:pStyle w:val="Listaszerbekezds"/>
+        <w:numPr>
+          <w:ilvl w:val="0"/>
+          <w:numId w:val="1"/>
+        </w:numPr>
+      </w:pPr>
+      <w:r>
+        <w:t>Adatlopás</w:t>
+      </w:r>
+    </w:p>
+    <w:p>
+      <w:pPr>
+        <w:pStyle w:val="Listaszerbekezds"/>
+        <w:numPr>
+          <w:ilvl w:val="0"/>
+          <w:numId w:val="1"/>
+        </w:numPr>
+      </w:pPr>
+      <w:r>
+        <w:t>Identitáslopás</w:t>
+      </w:r>
+    </w:p>
+    <w:p>
+      <w:pPr>
+        <w:pStyle w:val="Cmsor1"/>
+      </w:pPr>
+      <w:r>
+        <w:t>Példák</w:t>
+      </w:r>
+    </w:p>
+    <w:p>
+      <w:pPr>
+        <w:pStyle w:val="Cmsor2"/>
+      </w:pPr>
+      <w:r>
+        <w:t>„Scam”, vagyis csaló email-ek</w:t>
+      </w:r>
+    </w:p>
+    <w:p>
+      <w:pPr>
+        <w:pStyle w:val="Listaszerbekezds"/>
+        <w:numPr>
+          <w:ilvl w:val="0"/>
+          <w:numId w:val="1"/>
+        </w:numPr>
+      </w:pPr>
+      <w:r>
+        <w:t>Viszonylag ez a legtöbbet használt „támadási” fajta, amivel elhitetjük a potenciális áldozattal, hogy például nyert x összeget a lottón és azt átutalják, ha megadja a bankszámla adatait az illető.</w:t>
+      </w:r>
+    </w:p>
+    <w:p>
+      <w:pPr>
+        <w:pStyle w:val="Listaszerbekezds"/>
+        <w:numPr>
+          <w:ilvl w:val="0"/>
+          <w:numId w:val="1"/>
+        </w:numPr>
+      </w:pPr>
+      <w:r>
+        <w:t xml:space="preserve">A támadók </w:t>
+      </w:r>
+      <w:r>
+        <w:t>általában valamilyen programot, bot-ot használnak, hogy automatizálják a „támadást”.</w:t>
+      </w:r>
+    </w:p>
+    <w:p>
+      <w:pPr>
+        <w:pStyle w:val="Listaszerbekezds"/>
+        <w:numPr>
+          <w:ilvl w:val="0"/>
+          <w:numId w:val="1"/>
+        </w:numPr>
+      </w:pPr>
+      <w:r>
+        <w:t>Ezt úgy tudjuk elkerülni, hogy vagy szűrőt használunk, ami alapján blokkoljuk a csaló email-eket vagy megbizonyosodunk a küldőről, hogy tényleg az, akinek ő hiteti magát.</w:t>
+      </w:r>
+    </w:p>
+    <w:p>
+      <w:pPr>
+        <w:pStyle w:val="Cmsor2"/>
+      </w:pPr>
+      <w:r>
+        <w:t>Gyenge jelszavak</w:t>
+      </w:r>
+    </w:p>
+    <w:p>
+      <w:pPr>
+        <w:pStyle w:val="Listaszerbekezds"/>
+        <w:numPr>
+          <w:ilvl w:val="0"/>
+          <w:numId w:val="1"/>
+        </w:numPr>
+      </w:pPr>
+      <w:r>
+        <w:t>Single Sign On, vagyis mindenhol ugyanaz a jelszó van használatban.</w:t>
+      </w:r>
+    </w:p>
+    <w:p>
+      <w:pPr>
+        <w:pStyle w:val="Listaszerbekezds"/>
+        <w:numPr>
+          <w:ilvl w:val="0"/>
+          <w:numId w:val="1"/>
+        </w:numPr>
+      </w:pPr>
+      <w:r>
+        <w:t>Kódolatlan HTTP weboldalak.</w:t>
+      </w:r>
+    </w:p>
+    <w:p>
+      <w:pPr>
+        <w:pStyle w:val="Listaszerbekezds"/>
+        <w:numPr>
+          <w:ilvl w:val="0"/>
+          <w:numId w:val="1"/>
+        </w:numPr>
+      </w:pPr>
+      <w:r>
+        <w:t>Plain-text-ben való jelszó megosztás.</w:t>
+      </w:r>
+    </w:p>
+    <w:p>
+      <w:pPr>
+        <w:pStyle w:val="Listaszerbekezds"/>
+        <w:numPr>
+          <w:ilvl w:val="0"/>
+          <w:numId w:val="1"/>
+        </w:numPr>
+      </w:pPr>
+      <w:r>
+        <w:rPr>
+          <w:b/>
+          <w:bCs/>
+        </w:rPr>
+        <w:t>Megoldás:</w:t>
+      </w:r>
+    </w:p>
+    <w:p>
+      <w:pPr>
+        <w:pStyle w:val="Listaszerbekezds"/>
+        <w:numPr>
+          <w:ilvl w:val="1"/>
+          <w:numId w:val="1"/>
+        </w:numPr>
+      </w:pPr>
+      <w:r>
+        <w:t>Ne használjuk a vállalati jelszavunkat, ha a weboldal kódolatlan HTTP oldal.</w:t>
+      </w:r>
+    </w:p>
+    <w:p>
+      <w:pPr>
+        <w:pStyle w:val="Listaszerbekezds"/>
+        <w:numPr>
+          <w:ilvl w:val="1"/>
+          <w:numId w:val="1"/>
+        </w:numPr>
+      </w:pPr>
+      <w:r>
+        <w:t>Ne használjuk ugyanazt a jelszót, használjunk jelszó generátort komplexebb mintákkal.</w:t>
+      </w:r>
+    </w:p>
+    <w:p>
+      <w:r>
+        <w:br w:type="page"/>
+      </w:r>
+    </w:p>
+    <w:p>
+      <w:pPr>
+        <w:pStyle w:val="Cmsor2"/>
+      </w:pPr>
+      <w:r>
+        <w:lastRenderedPageBreak/>
+        <w:t>Gyenge biztonsági ellenőrzések</w:t>
+      </w:r>
+    </w:p>
+    <w:p>
+      <w:pPr>
+        <w:pStyle w:val="Listaszerbekezds"/>
+        <w:numPr>
+          <w:ilvl w:val="0"/>
+          <w:numId w:val="1"/>
+        </w:numPr>
+      </w:pPr>
+      <w:r>
+        <w:t>A vállalaton belül tűzfal szabályokat kell bevezetnie.</w:t>
+      </w:r>
+    </w:p>
+    <w:p>
+      <w:pPr>
+        <w:pStyle w:val="Listaszerbekezds"/>
+        <w:numPr>
+          <w:ilvl w:val="1"/>
+          <w:numId w:val="1"/>
+        </w:numPr>
+      </w:pPr>
+      <w:r>
+        <w:t>Csak a tényleges szolgáltatásokat engedjük át, amit nem használunk vagy nem is tudunk róla, hogy mi célt szolgál, azt</w:t>
+      </w:r>
+      <w:r>
+        <w:t xml:space="preserve"> kapcsoljuk le.</w:t>
+      </w:r>
+    </w:p>
+    <w:p>
+      <w:pPr>
+        <w:pStyle w:val="Listaszerbekezds"/>
+        <w:numPr>
+          <w:ilvl w:val="0"/>
+          <w:numId w:val="1"/>
+        </w:numPr>
+      </w:pPr>
+      <w:r>
+        <w:t>Fontos a monitorozás is, de előfordulhat olyan is, hogy például a vállalat ad egy laptopot a dolgozónak, így technikailag nem a vállalat környezetén belül dolgozik, hanem fizikailag azon a laptopon.</w:t>
+      </w:r>
+    </w:p>
+    <w:p>
+      <w:pPr>
+        <w:pStyle w:val="Listaszerbekezds"/>
+        <w:numPr>
+          <w:ilvl w:val="1"/>
+          <w:numId w:val="1"/>
+        </w:numPr>
+      </w:pPr>
+      <w:r>
+        <w:t>Ezzel az a probléma, hogy így már nem tudja a vállalat feltétlenül monitorozni például a hálózati forgalmat</w:t>
+      </w:r>
+      <w:r>
+        <w:t>.</w:t>
+      </w:r>
+    </w:p>
+    <w:p>
+      <w:pPr>
+        <w:pStyle w:val="Cmsor2"/>
+      </w:pPr>
+      <w:r>
+        <w:t>Hálózati támadások</w:t>
+      </w:r>
+    </w:p>
+    <w:p>
+      <w:pPr>
+        <w:pStyle w:val="Listaszerbekezds"/>
+        <w:numPr>
+          <w:ilvl w:val="0"/>
+          <w:numId w:val="1"/>
+        </w:numPr>
+      </w:pPr>
+      <w:r>
+        <w:t>Tegyük fel, hogy miután az áldozat rákattintott egy linkre, amit az áldozat küldött email-ben, az adatokat gyűjtött az áldozatról.</w:t>
+      </w:r>
+    </w:p>
+    <w:p>
+      <w:pPr>
+        <w:pStyle w:val="Listaszerbekezds"/>
+        <w:numPr>
+          <w:ilvl w:val="1"/>
+          <w:numId w:val="1"/>
+        </w:numPr>
+      </w:pPr>
+      <w:r>
+        <w:t>Megszerzett olyan adatokat, mint az IP, lokáció, név.</w:t>
+      </w:r>
+    </w:p>
+    <w:p>
+      <w:pPr>
+        <w:pStyle w:val="Listaszerbekezds"/>
+        <w:numPr>
+          <w:ilvl w:val="1"/>
+          <w:numId w:val="1"/>
+        </w:numPr>
+      </w:pPr>
+      <w:r>
+        <w:t>Ez alapján végrehajthat egy port szkenneléses támadást.</w:t>
+      </w:r>
+    </w:p>
+    <w:p>
+      <w:pPr>
+        <w:pStyle w:val="Listaszerbekezds"/>
+        <w:numPr>
+          <w:ilvl w:val="1"/>
+          <w:numId w:val="1"/>
+        </w:numPr>
+      </w:pPr>
+      <w:r>
+        <w:t>Majd rájön, hogy az RDP port nyitva van, így brute force, vagyis nyers erő módszerével megpróbálja feltörni az áldozat gépét.</w:t>
+      </w:r>
+    </w:p>
+    <w:p>
+      <w:pPr>
+        <w:pStyle w:val="Listaszerbekezds"/>
+        <w:numPr>
+          <w:ilvl w:val="0"/>
+          <w:numId w:val="1"/>
+        </w:numPr>
+      </w:pPr>
+      <w:r>
+        <w:t>Meg is tudja bénítani az áldozatot DDoS támadással vagy elérheti, hogy a teljes vállalat hálózata ne legyen elérhető</w:t>
+      </w:r>
+      <w:r>
+        <w:t>.</w:t>
+      </w:r>
+    </w:p>
+    <w:p>
+      <w:pPr>
+        <w:pStyle w:val="Cmsor2"/>
+      </w:pPr>
+      <w:r>
+        <w:t>Nyilvános helyen történő munkavégzés</w:t>
+      </w:r>
+    </w:p>
+    <w:p>
+      <w:pPr>
+        <w:pStyle w:val="Listaszerbekezds"/>
+        <w:numPr>
+          <w:ilvl w:val="0"/>
+          <w:numId w:val="1"/>
+        </w:numPr>
+      </w:pPr>
+      <w:r>
+        <w:t>Például egy dolgozó egy kávézóban dolgozik épp a laptopján és rácsatlakozik a nyilvános, ingyenes Wi-Fi-re, akkor azt könnyedén le lehet hallgatni.</w:t>
+      </w:r>
+    </w:p>
+    <w:p>
+      <w:pPr>
+        <w:pStyle w:val="Listaszerbekezds"/>
+        <w:numPr>
+          <w:ilvl w:val="0"/>
+          <w:numId w:val="1"/>
+        </w:numPr>
+      </w:pPr>
+      <w:r>
+        <w:t>Előfordulhat az is, hogy érzékeny adatok vannak a kijelzőn és azt valaki meglátja és hasznot húz belőle</w:t>
+      </w:r>
+      <w:r>
+        <w:t xml:space="preserve"> vagy ott hagyja a laptopot </w:t>
+      </w:r>
+      <w:r>
+        <w:t>felügyelet nélkül.</w:t>
+      </w:r>
+    </w:p>
+    <w:p>
+      <w:pPr>
+        <w:pStyle w:val="Cmsor2"/>
+      </w:pPr>
+      <w:r>
+        <w:t>Titkosítatlan fájlmegosztás</w:t>
+      </w:r>
+    </w:p>
+    <w:p>
+      <w:pPr>
+        <w:pStyle w:val="Listaszerbekezds"/>
+        <w:numPr>
+          <w:ilvl w:val="0"/>
+          <w:numId w:val="1"/>
+        </w:numPr>
+      </w:pPr>
+      <w:r>
+        <w:t>Mai napig sokan használják az FTP szolgáltatást fájlmegosztásra, ami nem túl biztonságos.</w:t>
+      </w:r>
+    </w:p>
+    <w:p>
+      <w:pPr>
+        <w:pStyle w:val="Listaszerbekezds"/>
+        <w:numPr>
+          <w:ilvl w:val="1"/>
+          <w:numId w:val="1"/>
+        </w:numPr>
+      </w:pPr>
+      <w:r>
+        <w:t>Plain-text felhasználónév és jelszó</w:t>
+      </w:r>
+      <w:r>
+        <w:t xml:space="preserve"> és az a</w:t>
+      </w:r>
+      <w:r>
+        <w:t>datátvitel nincs titkosítva.</w:t>
+      </w:r>
+    </w:p>
+    <w:p>
+      <w:pPr>
+        <w:pStyle w:val="Listaszerbekezds"/>
+        <w:numPr>
+          <w:ilvl w:val="1"/>
+          <w:numId w:val="1"/>
+        </w:numPr>
+      </w:pPr>
+      <w:r>
+        <w:t>Emiatt használhatóak a packet sniffing, spoofing és brute force támadások.</w:t>
+      </w:r>
+    </w:p>
+    <w:p>
+      <w:pPr>
+        <w:pStyle w:val="Listaszerbekezds"/>
+        <w:numPr>
+          <w:ilvl w:val="0"/>
+          <w:numId w:val="1"/>
+        </w:numPr>
+      </w:pPr>
+      <w:r>
+        <w:t>Sokkal biztonságosabb az SFTP, ami Secure Shell kriptográfián alapszik adatátvitelkor.</w:t>
+      </w:r>
+    </w:p>
+    <w:p>
+      <w:pPr>
+        <w:pStyle w:val="Listaszerbekezds"/>
+        <w:numPr>
+          <w:ilvl w:val="1"/>
+          <w:numId w:val="1"/>
+        </w:numPr>
+      </w:pPr>
+      <w:r>
+        <w:t>Mivel az információt csomagokban továbbítják, nem pedig plain-text-ben, ami gyorsabb átviteli időt eredményez az FTP-hez képest.</w:t>
+      </w:r>
+    </w:p>
+    <w:p>
+      <w:pPr>
+        <w:pStyle w:val="Cmsor2"/>
+      </w:pPr>
+      <w:r>
+        <w:t>Rossz konfigurációk környezeten belül</w:t>
+      </w:r>
+    </w:p>
+    <w:p>
+      <w:pPr>
+        <w:pStyle w:val="Listaszerbekezds"/>
+        <w:numPr>
+          <w:ilvl w:val="0"/>
+          <w:numId w:val="1"/>
+        </w:numPr>
+      </w:pPr>
+      <w:r>
+        <w:t>Jogosultság kezelést be kell vezetni a környezeten belül, viszont előfordulhat, hogy a vállalat nem fordít rá elég figyelmet, hogy kinek mihez is van joga.</w:t>
+      </w:r>
+    </w:p>
+    <w:p>
+      <w:pPr>
+        <w:pStyle w:val="Listaszerbekezds"/>
+        <w:numPr>
+          <w:ilvl w:val="1"/>
+          <w:numId w:val="1"/>
+        </w:numPr>
+      </w:pPr>
+      <w:r>
+        <w:t xml:space="preserve">Például egy </w:t>
+      </w:r>
+      <w:r>
+        <w:t>asszisztens</w:t>
+      </w:r>
+      <w:r>
+        <w:t xml:space="preserve"> ne férhessen hozzá a fejlesztők fájljaihoz.</w:t>
+      </w:r>
+    </w:p>
+    <w:p>
+      <w:pPr>
+        <w:pStyle w:val="Cmsor2"/>
+      </w:pPr>
+      <w:r>
+        <w:t>Webkamerás támadás</w:t>
+      </w:r>
+    </w:p>
+    <w:p>
+      <w:pPr>
+        <w:pStyle w:val="Listaszerbekezds"/>
+        <w:numPr>
+          <w:ilvl w:val="0"/>
+          <w:numId w:val="1"/>
+        </w:numPr>
+      </w:pPr>
+      <w:r>
+        <w:t>A támadó ezzel személyiségi jogok megsértését hajtja végre.</w:t>
+      </w:r>
+    </w:p>
+    <w:p>
+      <w:pPr>
+        <w:pStyle w:val="Listaszerbekezds"/>
+        <w:numPr>
+          <w:ilvl w:val="0"/>
+          <w:numId w:val="1"/>
+        </w:numPr>
+      </w:pPr>
+      <w:r>
+        <w:t>Előfordulhat, hogy például egy dokumentum olyan látószögben van, ami alapján láthatóak a privát vállalati adatok, ami a támadó számára értékes lehet.</w:t>
+      </w:r>
+    </w:p>
+    <w:p>
+      <w:pPr>
+        <w:pStyle w:val="Cmsor1"/>
+      </w:pPr>
+      <w:r>
+        <w:t>Megoldások</w:t>
+      </w:r>
+    </w:p>
+    <w:p>
+      <w:pPr>
+        <w:pStyle w:val="Listaszerbekezds"/>
+        <w:numPr>
+          <w:ilvl w:val="0"/>
+          <w:numId w:val="1"/>
+        </w:numPr>
+      </w:pPr>
+      <w:r>
+        <w:t>Többlépcsős autentikáció használata.</w:t>
+      </w:r>
+    </w:p>
+    <w:p>
+      <w:pPr>
+        <w:pStyle w:val="Listaszerbekezds"/>
+        <w:numPr>
+          <w:ilvl w:val="0"/>
+          <w:numId w:val="1"/>
+        </w:numPr>
+      </w:pPr>
+      <w:r>
+        <w:t>Jelszó kezelő szoftverek használata.</w:t>
+      </w:r>
+    </w:p>
+    <w:p>
+      <w:pPr>
+        <w:pStyle w:val="Listaszerbekezds"/>
+        <w:numPr>
+          <w:ilvl w:val="0"/>
+          <w:numId w:val="1"/>
+        </w:numPr>
+      </w:pPr>
+      <w:r>
+        <w:t>Vállalaton belüli VPN</w:t>
+      </w:r>
+    </w:p>
+    <w:p>
+      <w:pPr>
+        <w:pStyle w:val="Listaszerbekezds"/>
+        <w:numPr>
+          <w:ilvl w:val="0"/>
+          <w:numId w:val="1"/>
+        </w:numPr>
+      </w:pPr>
+      <w:r>
+        <w:t>Tűzfal alkalmazása szigorú szabályokkal</w:t>
+      </w:r>
+    </w:p>
+    <w:p>
+      <w:pPr>
+        <w:pStyle w:val="Listaszerbekezds"/>
+        <w:numPr>
+          <w:ilvl w:val="0"/>
+          <w:numId w:val="1"/>
+        </w:numPr>
+      </w:pPr>
+      <w:r>
+        <w:t>Jogosultságkezelés</w:t>
+      </w:r>
+    </w:p>
+    <w:p>
+      <w:pPr>
+        <w:pStyle w:val="Listaszerbekezds"/>
+        <w:numPr>
+          <w:ilvl w:val="0"/>
+          <w:numId w:val="1"/>
+        </w:numPr>
+      </w:pPr>
+      <w:r>
+        <w:t>Végponti biztonság fokozása</w:t>
       </w:r>
     </w:p>
     <w:sectPr>
@@ -57,6 +774,127 @@
     </w:sectPr>
   </w:body>
 </w:document>
+</file>
+
+<file path=word/numbering.xml><?xml version="1.0" encoding="utf-8"?>
+<w:numbering xmlns:wpc="http://schemas.microsoft.com/office/word/2010/wordprocessingCanvas" xmlns:cx="http://schemas.microsoft.com/office/drawing/2014/chartex" xmlns:cx1="http://schemas.microsoft.com/office/drawing/2015/9/8/chartex" xmlns:cx2="http://schemas.microsoft.com/office/drawing/2015/10/21/chartex" xmlns:cx3="http://schemas.microsoft.com/office/drawing/2016/5/9/chartex" xmlns:cx4="http://schemas.microsoft.com/office/drawing/2016/5/10/chartex" xmlns:cx5="http://schemas.microsoft.com/office/drawing/2016/5/11/chartex" xmlns:cx6="http://schemas.microsoft.com/office/drawing/2016/5/12/chartex" xmlns:cx7="http://schemas.microsoft.com/office/drawing/2016/5/13/chartex" xmlns:cx8="http://schemas.microsoft.com/office/drawing/2016/5/14/chartex" xmlns:mc="http://schemas.openxmlformats.org/markup-compatibility/2006" xmlns:aink="http://schemas.microsoft.com/office/drawing/2016/ink" xmlns:am3d="http://schemas.microsoft.com/office/drawing/2017/model3d" xmlns:o="urn:schemas-microsoft-com:office:office" xmlns:oel="http://schemas.microsoft.com/office/2019/extlst" xmlns:r="http://schemas.openxmlformats.org/officeDocument/2006/relationships" xmlns:m="http://schemas.openxmlformats.org/officeDocument/2006/math" xmlns:v="urn:schemas-microsoft-com:vml" xmlns:wp14="http://schemas.microsoft.com/office/word/2010/wordprocessingDrawing" xmlns:wp="http://schemas.openxmlformats.org/drawingml/2006/wordprocessingDrawing" xmlns:w10="urn:schemas-microsoft-com:office:word" xmlns:w="http://schemas.openxmlformats.org/wordprocessingml/2006/main" xmlns:w14="http://schemas.microsoft.com/office/word/2010/wordml" xmlns:w15="http://schemas.microsoft.com/office/word/2012/wordml" xmlns:w16cex="http://schemas.microsoft.com/office/word/2018/wordml/cex" xmlns:w16cid="http://schemas.microsoft.com/office/word/2016/wordml/cid" xmlns:w16="http://schemas.microsoft.com/office/word/2018/wordml" xmlns:w16du="http://schemas.microsoft.com/office/word/2023/wordml/word16du" xmlns:w16sdtdh="http://schemas.microsoft.com/office/word/2020/wordml/sdtdatahash" xmlns:w16se="http://schemas.microsoft.com/office/word/2015/wordml/symex" xmlns:wpg="http://schemas.microsoft.com/office/word/2010/wordprocessingGroup" xmlns:wpi="http://schemas.microsoft.com/office/word/2010/wordprocessingInk" xmlns:wne="http://schemas.microsoft.com/office/word/2006/wordml" xmlns:wps="http://schemas.microsoft.com/office/word/2010/wordprocessingShape" mc:Ignorable="w14 w15 w16se w16cid w16 w16cex w16sdtdh wp14">
+  <w:abstractNum w:abstractNumId="0" w15:restartNumberingAfterBreak="0">
+    <w:nsid w:val="2175304B"/>
+    <w:multiLevelType w:val="hybridMultilevel"/>
+    <w:tmpl w:val="3EFA6020"/>
+    <w:lvl w:ilvl="0" w:tplc="03E259F4">
+      <w:start w:val="14"/>
+      <w:numFmt w:val="bullet"/>
+      <w:lvlText w:val="-"/>
+      <w:lvlJc w:val="left"/>
+      <w:pPr>
+        <w:ind w:left="720" w:hanging="360"/>
+      </w:pPr>
+      <w:rPr>
+        <w:rFonts w:ascii="Calibri" w:eastAsiaTheme="minorHAnsi" w:hAnsi="Calibri" w:cs="Calibri" w:hint="default"/>
+      </w:rPr>
+    </w:lvl>
+    <w:lvl w:ilvl="1" w:tplc="040E0003">
+      <w:start w:val="1"/>
+      <w:numFmt w:val="bullet"/>
+      <w:lvlText w:val="o"/>
+      <w:lvlJc w:val="left"/>
+      <w:pPr>
+        <w:ind w:left="1440" w:hanging="360"/>
+      </w:pPr>
+      <w:rPr>
+        <w:rFonts w:ascii="Courier New" w:hAnsi="Courier New" w:cs="Courier New" w:hint="default"/>
+      </w:rPr>
+    </w:lvl>
+    <w:lvl w:ilvl="2" w:tplc="040E0005" w:tentative="1">
+      <w:start w:val="1"/>
+      <w:numFmt w:val="bullet"/>
+      <w:lvlText w:val=""/>
+      <w:lvlJc w:val="left"/>
+      <w:pPr>
+        <w:ind w:left="2160" w:hanging="360"/>
+      </w:pPr>
+      <w:rPr>
+        <w:rFonts w:ascii="Wingdings" w:hAnsi="Wingdings" w:hint="default"/>
+      </w:rPr>
+    </w:lvl>
+    <w:lvl w:ilvl="3" w:tplc="040E0001" w:tentative="1">
+      <w:start w:val="1"/>
+      <w:numFmt w:val="bullet"/>
+      <w:lvlText w:val=""/>
+      <w:lvlJc w:val="left"/>
+      <w:pPr>
+        <w:ind w:left="2880" w:hanging="360"/>
+      </w:pPr>
+      <w:rPr>
+        <w:rFonts w:ascii="Symbol" w:hAnsi="Symbol" w:hint="default"/>
+      </w:rPr>
+    </w:lvl>
+    <w:lvl w:ilvl="4" w:tplc="040E0003" w:tentative="1">
+      <w:start w:val="1"/>
+      <w:numFmt w:val="bullet"/>
+      <w:lvlText w:val="o"/>
+      <w:lvlJc w:val="left"/>
+      <w:pPr>
+        <w:ind w:left="3600" w:hanging="360"/>
+      </w:pPr>
+      <w:rPr>
+        <w:rFonts w:ascii="Courier New" w:hAnsi="Courier New" w:cs="Courier New" w:hint="default"/>
+      </w:rPr>
+    </w:lvl>
+    <w:lvl w:ilvl="5" w:tplc="040E0005" w:tentative="1">
+      <w:start w:val="1"/>
+      <w:numFmt w:val="bullet"/>
+      <w:lvlText w:val=""/>
+      <w:lvlJc w:val="left"/>
+      <w:pPr>
+        <w:ind w:left="4320" w:hanging="360"/>
+      </w:pPr>
+      <w:rPr>
+        <w:rFonts w:ascii="Wingdings" w:hAnsi="Wingdings" w:hint="default"/>
+      </w:rPr>
+    </w:lvl>
+    <w:lvl w:ilvl="6" w:tplc="040E0001" w:tentative="1">
+      <w:start w:val="1"/>
+      <w:numFmt w:val="bullet"/>
+      <w:lvlText w:val=""/>
+      <w:lvlJc w:val="left"/>
+      <w:pPr>
+        <w:ind w:left="5040" w:hanging="360"/>
+      </w:pPr>
+      <w:rPr>
+        <w:rFonts w:ascii="Symbol" w:hAnsi="Symbol" w:hint="default"/>
+      </w:rPr>
+    </w:lvl>
+    <w:lvl w:ilvl="7" w:tplc="040E0003" w:tentative="1">
+      <w:start w:val="1"/>
+      <w:numFmt w:val="bullet"/>
+      <w:lvlText w:val="o"/>
+      <w:lvlJc w:val="left"/>
+      <w:pPr>
+        <w:ind w:left="5760" w:hanging="360"/>
+      </w:pPr>
+      <w:rPr>
+        <w:rFonts w:ascii="Courier New" w:hAnsi="Courier New" w:cs="Courier New" w:hint="default"/>
+      </w:rPr>
+    </w:lvl>
+    <w:lvl w:ilvl="8" w:tplc="040E0005" w:tentative="1">
+      <w:start w:val="1"/>
+      <w:numFmt w:val="bullet"/>
+      <w:lvlText w:val=""/>
+      <w:lvlJc w:val="left"/>
+      <w:pPr>
+        <w:ind w:left="6480" w:hanging="360"/>
+      </w:pPr>
+      <w:rPr>
+        <w:rFonts w:ascii="Wingdings" w:hAnsi="Wingdings" w:hint="default"/>
+      </w:rPr>
+    </w:lvl>
+  </w:abstractNum>
+  <w:num w:numId="1" w16cid:durableId="617680866">
+    <w:abstractNumId w:val="0"/>
+  </w:num>
+</w:numbering>
 </file>
 
 <file path=word/styles.xml><?xml version="1.0" encoding="utf-8"?>
@@ -465,7 +1303,7 @@
     <w:link w:val="Cmsor1Char"/>
     <w:uiPriority w:val="9"/>
     <w:qFormat/>
-    <w:rsid w:val="000473B1"/>
+    <w:rsid w:val="008C1528"/>
     <w:pPr>
       <w:keepNext/>
       <w:keepLines/>
@@ -473,10 +1311,54 @@
       <w:outlineLvl w:val="0"/>
     </w:pPr>
     <w:rPr>
-      <w:rFonts w:asciiTheme="majorHAnsi" w:eastAsiaTheme="majorEastAsia" w:hAnsiTheme="majorHAnsi" w:cstheme="majorBidi"/>
+      <w:rFonts w:ascii="Times New Roman" w:eastAsiaTheme="majorEastAsia" w:hAnsi="Times New Roman" w:cstheme="majorBidi"/>
       <w:color w:val="2F5496" w:themeColor="accent1" w:themeShade="BF"/>
       <w:sz w:val="32"/>
       <w:szCs w:val="32"/>
+    </w:rPr>
+  </w:style>
+  <w:style w:type="paragraph" w:styleId="Cmsor2">
+    <w:name w:val="heading 2"/>
+    <w:basedOn w:val="Norml"/>
+    <w:next w:val="Norml"/>
+    <w:link w:val="Cmsor2Char"/>
+    <w:uiPriority w:val="9"/>
+    <w:unhideWhenUsed/>
+    <w:qFormat/>
+    <w:rsid w:val="00567501"/>
+    <w:pPr>
+      <w:keepNext/>
+      <w:keepLines/>
+      <w:spacing w:before="40" w:after="0"/>
+      <w:outlineLvl w:val="1"/>
+    </w:pPr>
+    <w:rPr>
+      <w:rFonts w:ascii="Times New Roman" w:eastAsiaTheme="majorEastAsia" w:hAnsi="Times New Roman" w:cstheme="majorBidi"/>
+      <w:color w:val="2F5496" w:themeColor="accent1" w:themeShade="BF"/>
+      <w:sz w:val="26"/>
+      <w:szCs w:val="26"/>
+    </w:rPr>
+  </w:style>
+  <w:style w:type="paragraph" w:styleId="Cmsor3">
+    <w:name w:val="heading 3"/>
+    <w:basedOn w:val="Norml"/>
+    <w:next w:val="Norml"/>
+    <w:link w:val="Cmsor3Char"/>
+    <w:uiPriority w:val="9"/>
+    <w:unhideWhenUsed/>
+    <w:qFormat/>
+    <w:rsid w:val="00FF253A"/>
+    <w:pPr>
+      <w:keepNext/>
+      <w:keepLines/>
+      <w:spacing w:before="40" w:after="0"/>
+      <w:outlineLvl w:val="2"/>
+    </w:pPr>
+    <w:rPr>
+      <w:rFonts w:asciiTheme="majorHAnsi" w:eastAsiaTheme="majorEastAsia" w:hAnsiTheme="majorHAnsi" w:cstheme="majorBidi"/>
+      <w:color w:val="1F3763" w:themeColor="accent1" w:themeShade="7F"/>
+      <w:sz w:val="24"/>
+      <w:szCs w:val="24"/>
     </w:rPr>
   </w:style>
   <w:style w:type="character" w:default="1" w:styleId="Bekezdsalapbettpusa">
@@ -529,12 +1411,38 @@
     <w:basedOn w:val="Bekezdsalapbettpusa"/>
     <w:link w:val="Cmsor1"/>
     <w:uiPriority w:val="9"/>
-    <w:rsid w:val="000473B1"/>
+    <w:rsid w:val="008C1528"/>
     <w:rPr>
-      <w:rFonts w:asciiTheme="majorHAnsi" w:eastAsiaTheme="majorEastAsia" w:hAnsiTheme="majorHAnsi" w:cstheme="majorBidi"/>
+      <w:rFonts w:ascii="Times New Roman" w:eastAsiaTheme="majorEastAsia" w:hAnsi="Times New Roman" w:cstheme="majorBidi"/>
       <w:color w:val="2F5496" w:themeColor="accent1" w:themeShade="BF"/>
       <w:sz w:val="32"/>
       <w:szCs w:val="32"/>
+    </w:rPr>
+  </w:style>
+  <w:style w:type="character" w:customStyle="1" w:styleId="Cmsor2Char">
+    <w:name w:val="Címsor 2 Char"/>
+    <w:basedOn w:val="Bekezdsalapbettpusa"/>
+    <w:link w:val="Cmsor2"/>
+    <w:uiPriority w:val="9"/>
+    <w:rsid w:val="00567501"/>
+    <w:rPr>
+      <w:rFonts w:ascii="Times New Roman" w:eastAsiaTheme="majorEastAsia" w:hAnsi="Times New Roman" w:cstheme="majorBidi"/>
+      <w:color w:val="2F5496" w:themeColor="accent1" w:themeShade="BF"/>
+      <w:sz w:val="26"/>
+      <w:szCs w:val="26"/>
+    </w:rPr>
+  </w:style>
+  <w:style w:type="character" w:customStyle="1" w:styleId="Cmsor3Char">
+    <w:name w:val="Címsor 3 Char"/>
+    <w:basedOn w:val="Bekezdsalapbettpusa"/>
+    <w:link w:val="Cmsor3"/>
+    <w:uiPriority w:val="9"/>
+    <w:rsid w:val="00FF253A"/>
+    <w:rPr>
+      <w:rFonts w:asciiTheme="majorHAnsi" w:eastAsiaTheme="majorEastAsia" w:hAnsiTheme="majorHAnsi" w:cstheme="majorBidi"/>
+      <w:color w:val="1F3763" w:themeColor="accent1" w:themeShade="7F"/>
+      <w:sz w:val="24"/>
+      <w:szCs w:val="24"/>
     </w:rPr>
   </w:style>
 </w:styles>

</xml_diff>